<commit_message>
Polished and prepared to submit
</commit_message>
<xml_diff>
--- a/Group Agreement.docx
+++ b/Group Agreement.docx
@@ -1,6 +1,6 @@
 
 <file path=word/document.xml><?xml version="1.0" encoding="utf-8"?>
-<w:document xmlns:wpc="http://schemas.microsoft.com/office/word/2010/wordprocessingCanvas" xmlns:cx="http://schemas.microsoft.com/office/drawing/2014/chartex" xmlns:cx1="http://schemas.microsoft.com/office/drawing/2015/9/8/chartex" xmlns:cx2="http://schemas.microsoft.com/office/drawing/2015/10/21/chartex" xmlns:cx3="http://schemas.microsoft.com/office/drawing/2016/5/9/chartex" xmlns:cx4="http://schemas.microsoft.com/office/drawing/2016/5/10/chartex" xmlns:cx5="http://schemas.microsoft.com/office/drawing/2016/5/11/chartex" xmlns:cx6="http://schemas.microsoft.com/office/drawing/2016/5/12/chartex" xmlns:cx7="http://schemas.microsoft.com/office/drawing/2016/5/13/chartex" xmlns:cx8="http://schemas.microsoft.com/office/drawing/2016/5/14/chartex" xmlns:mc="http://schemas.openxmlformats.org/markup-compatibility/2006" xmlns:aink="http://schemas.microsoft.com/office/drawing/2016/ink" xmlns:am3d="http://schemas.microsoft.com/office/drawing/2017/model3d" xmlns:o="urn:schemas-microsoft-com:office:office" xmlns:oel="http://schemas.microsoft.com/office/2019/extlst" xmlns:r="http://schemas.openxmlformats.org/officeDocument/2006/relationships" xmlns:m="http://schemas.openxmlformats.org/officeDocument/2006/math" xmlns:v="urn:schemas-microsoft-com:vml" xmlns:wp14="http://schemas.microsoft.com/office/word/2010/wordprocessingDrawing" xmlns:wp="http://schemas.openxmlformats.org/drawingml/2006/wordprocessingDrawing" xmlns:w10="urn:schemas-microsoft-com:office:word" xmlns:w="http://schemas.openxmlformats.org/wordprocessingml/2006/main" xmlns:w14="http://schemas.microsoft.com/office/word/2010/wordml" xmlns:w15="http://schemas.microsoft.com/office/word/2012/wordml" xmlns:w16cex="http://schemas.microsoft.com/office/word/2018/wordml/cex" xmlns:w16cid="http://schemas.microsoft.com/office/word/2016/wordml/cid" xmlns:w16="http://schemas.microsoft.com/office/word/2018/wordml" xmlns:w16sdtdh="http://schemas.microsoft.com/office/word/2020/wordml/sdtdatahash" xmlns:w16se="http://schemas.microsoft.com/office/word/2015/wordml/symex" xmlns:wpg="http://schemas.microsoft.com/office/word/2010/wordprocessingGroup" xmlns:wpi="http://schemas.microsoft.com/office/word/2010/wordprocessingInk" xmlns:wne="http://schemas.microsoft.com/office/word/2006/wordml" xmlns:wps="http://schemas.microsoft.com/office/word/2010/wordprocessingShape" mc:Ignorable="w14 w15 w16se w16cid w16 w16cex w16sdtdh wp14">
+<w:document xmlns:wpc="http://schemas.microsoft.com/office/word/2010/wordprocessingCanvas" xmlns:cx="http://schemas.microsoft.com/office/drawing/2014/chartex" xmlns:cx1="http://schemas.microsoft.com/office/drawing/2015/9/8/chartex" xmlns:cx2="http://schemas.microsoft.com/office/drawing/2015/10/21/chartex" xmlns:cx3="http://schemas.microsoft.com/office/drawing/2016/5/9/chartex" xmlns:cx4="http://schemas.microsoft.com/office/drawing/2016/5/10/chartex" xmlns:cx5="http://schemas.microsoft.com/office/drawing/2016/5/11/chartex" xmlns:cx6="http://schemas.microsoft.com/office/drawing/2016/5/12/chartex" xmlns:cx7="http://schemas.microsoft.com/office/drawing/2016/5/13/chartex" xmlns:cx8="http://schemas.microsoft.com/office/drawing/2016/5/14/chartex" xmlns:mc="http://schemas.openxmlformats.org/markup-compatibility/2006" xmlns:aink="http://schemas.microsoft.com/office/drawing/2016/ink" xmlns:am3d="http://schemas.microsoft.com/office/drawing/2017/model3d" xmlns:o="urn:schemas-microsoft-com:office:office" xmlns:oel="http://schemas.microsoft.com/office/2019/extlst" xmlns:r="http://schemas.openxmlformats.org/officeDocument/2006/relationships" xmlns:m="http://schemas.openxmlformats.org/officeDocument/2006/math" xmlns:v="urn:schemas-microsoft-com:vml" xmlns:wp14="http://schemas.microsoft.com/office/word/2010/wordprocessingDrawing" xmlns:wp="http://schemas.openxmlformats.org/drawingml/2006/wordprocessingDrawing" xmlns:w10="urn:schemas-microsoft-com:office:word" xmlns:w="http://schemas.openxmlformats.org/wordprocessingml/2006/main" xmlns:w14="http://schemas.microsoft.com/office/word/2010/wordml" xmlns:w15="http://schemas.microsoft.com/office/word/2012/wordml" xmlns:w16cex="http://schemas.microsoft.com/office/word/2018/wordml/cex" xmlns:w16cid="http://schemas.microsoft.com/office/word/2016/wordml/cid" xmlns:w16="http://schemas.microsoft.com/office/word/2018/wordml" xmlns:w16du="http://schemas.microsoft.com/office/word/2023/wordml/word16du" xmlns:w16sdtdh="http://schemas.microsoft.com/office/word/2020/wordml/sdtdatahash" xmlns:w16se="http://schemas.microsoft.com/office/word/2015/wordml/symex" xmlns:wpg="http://schemas.microsoft.com/office/word/2010/wordprocessingGroup" xmlns:wpi="http://schemas.microsoft.com/office/word/2010/wordprocessingInk" xmlns:wne="http://schemas.microsoft.com/office/word/2006/wordml" xmlns:wps="http://schemas.microsoft.com/office/word/2010/wordprocessingShape" mc:Ignorable="w14 w15 w16se w16cid w16 w16cex w16sdtdh w16du wp14">
   <w:body>
     <w:p>
       <w:pPr>
@@ -70,23 +70,7 @@
           <w:sz w:val="22"/>
           <w:szCs w:val="22"/>
         </w:rPr>
-        <w:t xml:space="preserve"> aims to support effective teamwork for the STA302 final project. It has been developed based on U of T policies and with reference to adapted work from </w:t>
-      </w:r>
-      <w:proofErr w:type="spellStart"/>
-      <w:r>
-        <w:rPr>
-          <w:sz w:val="22"/>
-          <w:szCs w:val="22"/>
-        </w:rPr>
-        <w:t>Federman</w:t>
-      </w:r>
-      <w:proofErr w:type="spellEnd"/>
-      <w:r>
-        <w:rPr>
-          <w:sz w:val="22"/>
-          <w:szCs w:val="22"/>
-        </w:rPr>
-        <w:t xml:space="preserve"> Stein, R., &amp; Hurd, S. (2000). </w:t>
+        <w:t xml:space="preserve"> aims to support effective teamwork for the STA302 final project. It has been developed based on U of T policies and with reference to adapted work from Federman Stein, R., &amp; Hurd, S. (2000). </w:t>
       </w:r>
       <w:r>
         <w:rPr>
@@ -841,7 +825,15 @@
           <w:sz w:val="22"/>
           <w:szCs w:val="22"/>
         </w:rPr>
-        <w:t>, and there will be zero-tolerance of discriminatory harassment, sexual harassment and any other forms of prohibited behaviour, in the context of this group-work and the wider class.</w:t>
+        <w:t xml:space="preserve">, </w:t>
+      </w:r>
+      <w:r>
+        <w:rPr>
+          <w:sz w:val="22"/>
+          <w:szCs w:val="22"/>
+        </w:rPr>
+        <w:lastRenderedPageBreak/>
+        <w:t>and there will be zero-tolerance of discriminatory harassment, sexual harassment and any other forms of prohibited behaviour, in the context of this group-work and the wider class.</w:t>
       </w:r>
     </w:p>
     <w:p>
@@ -856,7 +848,6 @@
         <w:rPr>
           <w:color w:val="auto"/>
         </w:rPr>
-        <w:lastRenderedPageBreak/>
         <w:t>_________________________________________________________________________________________________</w:t>
       </w:r>
     </w:p>
@@ -958,7 +949,13 @@
         <w:pStyle w:val="Heading1"/>
       </w:pPr>
       <w:r>
-        <w:t>Group Teamwork Agreement for Group # ________</w:t>
+        <w:t>Group Teamwork Agreement for Group # ____</w:t>
+      </w:r>
+      <w:r>
+        <w:t>144</w:t>
+      </w:r>
+      <w:r>
+        <w:t>____</w:t>
       </w:r>
     </w:p>
     <w:p/>
@@ -981,11 +978,98 @@
           </w:tcPr>
           <w:p>
             <w:r>
-              <w:rPr>
-                <w:i/>
-                <w:iCs/>
-              </w:rPr>
-              <w:t>You group agreement goes here. Delete this text.</w:t>
+              <w:lastRenderedPageBreak/>
+              <w:t>- What platform(s) will you use to meet, communicate, and collaborate?</w:t>
+            </w:r>
+          </w:p>
+          <w:p>
+            <w:r>
+              <w:t>We will communicate using Instagram for daily updates and quick messages. If we need to discuss any topic at length, we will use Zoom.</w:t>
+            </w:r>
+          </w:p>
+          <w:p/>
+          <w:p>
+            <w:r>
+              <w:t xml:space="preserve">- What is your meeting schedule? How often do you plan to meet and for how long?  </w:t>
+            </w:r>
+          </w:p>
+          <w:p>
+            <w:r>
+              <w:t>We plan to discuss our progress daily through short texts, but we have no formal meetings scheduled.</w:t>
+            </w:r>
+          </w:p>
+          <w:p/>
+          <w:p>
+            <w:r>
+              <w:t xml:space="preserve">  - If you’re not holding meetings, how and when will group members give progress updates?  </w:t>
+            </w:r>
+          </w:p>
+          <w:p>
+            <w:r>
+              <w:t>Group members will give progress updates daily through brief Instagram messages to ensure everyone is informed.</w:t>
+            </w:r>
+          </w:p>
+          <w:p/>
+          <w:p>
+            <w:r>
+              <w:t>- If you cannot attend a meeting, what will you do and by when?</w:t>
+            </w:r>
+          </w:p>
+          <w:p>
+            <w:r>
+              <w:t>Since we are not holding formal meetings, members are expected to communicate any issues in participating in discussions as soon as possible.</w:t>
+            </w:r>
+          </w:p>
+          <w:p/>
+          <w:p>
+            <w:r>
+              <w:t>- If you cannot complete a task that you said you would, by the time you said you would, what will you do?</w:t>
+            </w:r>
+          </w:p>
+          <w:p>
+            <w:r>
+              <w:t xml:space="preserve">If a task cannot be completed on time, it should be communicated to the group promptly so that other members can </w:t>
+            </w:r>
+            <w:proofErr w:type="gramStart"/>
+            <w:r>
+              <w:t>make adjustments</w:t>
+            </w:r>
+            <w:proofErr w:type="gramEnd"/>
+            <w:r>
+              <w:t>.</w:t>
+            </w:r>
+          </w:p>
+          <w:p/>
+          <w:p>
+            <w:r>
+              <w:t>- What does satisfactory participation/contributions look like in this group?</w:t>
+            </w:r>
+          </w:p>
+          <w:p>
+            <w:r>
+              <w:t>Satisfactory contributions involve completing our goals and targets on time, and actively participating in daily updates.</w:t>
+            </w:r>
+          </w:p>
+          <w:p/>
+          <w:p>
+            <w:r>
+              <w:t xml:space="preserve">- What will your group do if a member does not participate/contribute enough? </w:t>
+            </w:r>
+          </w:p>
+          <w:p>
+            <w:r>
+              <w:t>We will have a conversation with that member to understand any challenges they may be facing and offer support to help them complete their work.</w:t>
+            </w:r>
+          </w:p>
+          <w:p/>
+          <w:p>
+            <w:r>
+              <w:t>- Are there any other things you must agree on as a group to work effectively?</w:t>
+            </w:r>
+          </w:p>
+          <w:p>
+            <w:r>
+              <w:t>Agreeing to maintain open communication, be proactive in addressing any challenges, and support each other to meet deadlines effectively is crucial for our group's success.</w:t>
             </w:r>
           </w:p>
         </w:tc>
@@ -997,7 +1081,6 @@
         <w:pStyle w:val="Heading1"/>
       </w:pPr>
       <w:r>
-        <w:lastRenderedPageBreak/>
         <w:t>Declaration</w:t>
       </w:r>
       <w:r>
@@ -1016,7 +1099,19 @@
         <w:rPr>
           <w:lang w:eastAsia="en-GB"/>
         </w:rPr>
-        <w:t>We, the members of group __________,</w:t>
+        <w:t>We, the members of group _____</w:t>
+      </w:r>
+      <w:r>
+        <w:rPr>
+          <w:lang w:eastAsia="en-GB"/>
+        </w:rPr>
+        <w:t>144</w:t>
+      </w:r>
+      <w:r>
+        <w:rPr>
+          <w:lang w:eastAsia="en-GB"/>
+        </w:rPr>
+        <w:t>_____,</w:t>
       </w:r>
       <w:r>
         <w:rPr>
@@ -1238,6 +1333,7 @@
           <w:rStyle w:val="IntenseEmphasis"/>
           <w:lang w:eastAsia="en-GB"/>
         </w:rPr>
+        <w:lastRenderedPageBreak/>
         <w:t>Being an active listener and participant.</w:t>
       </w:r>
       <w:r>
@@ -1410,12 +1506,77 @@
             <w:pPr>
               <w:jc w:val="both"/>
             </w:pPr>
+            <w:r>
+              <w:t>Gadiel David Flores</w:t>
+            </w:r>
           </w:p>
         </w:tc>
         <w:tc>
           <w:tcPr>
             <w:tcW w:w="5245" w:type="dxa"/>
           </w:tcPr>
+          <w:p>
+            <w:pPr>
+              <w:jc w:val="both"/>
+            </w:pPr>
+            <w:hyperlink r:id="rId9" w:history="1">
+              <w:r>
+                <w:rPr>
+                  <w:rStyle w:val="Hyperlink"/>
+                </w:rPr>
+                <w:t>davidgadiel.flores@mail.utoronto.ca</w:t>
+              </w:r>
+            </w:hyperlink>
+          </w:p>
+        </w:tc>
+        <w:tc>
+          <w:tcPr>
+            <w:tcW w:w="2573" w:type="dxa"/>
+          </w:tcPr>
+          <w:p>
+            <w:pPr>
+              <w:jc w:val="both"/>
+            </w:pPr>
+            <w:r>
+              <w:t>04/10/2024</w:t>
+            </w:r>
+          </w:p>
+        </w:tc>
+      </w:tr>
+      <w:tr>
+        <w:tc>
+          <w:tcPr>
+            <w:tcW w:w="2972" w:type="dxa"/>
+          </w:tcPr>
+          <w:p>
+            <w:pPr>
+              <w:jc w:val="both"/>
+            </w:pPr>
+            <w:r>
+              <w:t>Yanfei</w:t>
+            </w:r>
+            <w:r>
+              <w:t xml:space="preserve"> Huang</w:t>
+            </w:r>
+          </w:p>
+        </w:tc>
+        <w:tc>
+          <w:tcPr>
+            <w:tcW w:w="5245" w:type="dxa"/>
+          </w:tcPr>
+          <w:p>
+            <w:pPr>
+              <w:jc w:val="both"/>
+            </w:pPr>
+            <w:hyperlink r:id="rId10" w:history="1">
+              <w:r>
+                <w:rPr>
+                  <w:rStyle w:val="Hyperlink"/>
+                </w:rPr>
+                <w:t>yanfei.huang@mail.utoronto.ca</w:t>
+              </w:r>
+            </w:hyperlink>
+          </w:p>
           <w:p>
             <w:pPr>
               <w:jc w:val="both"/>
@@ -1430,38 +1591,9 @@
             <w:pPr>
               <w:jc w:val="both"/>
             </w:pPr>
-          </w:p>
-        </w:tc>
-      </w:tr>
-      <w:tr>
-        <w:tc>
-          <w:tcPr>
-            <w:tcW w:w="2972" w:type="dxa"/>
-          </w:tcPr>
-          <w:p>
-            <w:pPr>
-              <w:jc w:val="both"/>
-            </w:pPr>
-          </w:p>
-        </w:tc>
-        <w:tc>
-          <w:tcPr>
-            <w:tcW w:w="5245" w:type="dxa"/>
-          </w:tcPr>
-          <w:p>
-            <w:pPr>
-              <w:jc w:val="both"/>
-            </w:pPr>
-          </w:p>
-        </w:tc>
-        <w:tc>
-          <w:tcPr>
-            <w:tcW w:w="2573" w:type="dxa"/>
-          </w:tcPr>
-          <w:p>
-            <w:pPr>
-              <w:jc w:val="both"/>
-            </w:pPr>
+            <w:r>
+              <w:t>04/10/2024</w:t>
+            </w:r>
           </w:p>
         </w:tc>
       </w:tr>
@@ -1565,7 +1697,7 @@
 </file>
 
 <file path=word/numbering.xml><?xml version="1.0" encoding="utf-8"?>
-<w:numbering xmlns:wpc="http://schemas.microsoft.com/office/word/2010/wordprocessingCanvas" xmlns:cx="http://schemas.microsoft.com/office/drawing/2014/chartex" xmlns:cx1="http://schemas.microsoft.com/office/drawing/2015/9/8/chartex" xmlns:cx2="http://schemas.microsoft.com/office/drawing/2015/10/21/chartex" xmlns:cx3="http://schemas.microsoft.com/office/drawing/2016/5/9/chartex" xmlns:cx4="http://schemas.microsoft.com/office/drawing/2016/5/10/chartex" xmlns:cx5="http://schemas.microsoft.com/office/drawing/2016/5/11/chartex" xmlns:cx6="http://schemas.microsoft.com/office/drawing/2016/5/12/chartex" xmlns:cx7="http://schemas.microsoft.com/office/drawing/2016/5/13/chartex" xmlns:cx8="http://schemas.microsoft.com/office/drawing/2016/5/14/chartex" xmlns:mc="http://schemas.openxmlformats.org/markup-compatibility/2006" xmlns:aink="http://schemas.microsoft.com/office/drawing/2016/ink" xmlns:am3d="http://schemas.microsoft.com/office/drawing/2017/model3d" xmlns:o="urn:schemas-microsoft-com:office:office" xmlns:oel="http://schemas.microsoft.com/office/2019/extlst" xmlns:r="http://schemas.openxmlformats.org/officeDocument/2006/relationships" xmlns:m="http://schemas.openxmlformats.org/officeDocument/2006/math" xmlns:v="urn:schemas-microsoft-com:vml" xmlns:wp14="http://schemas.microsoft.com/office/word/2010/wordprocessingDrawing" xmlns:wp="http://schemas.openxmlformats.org/drawingml/2006/wordprocessingDrawing" xmlns:w10="urn:schemas-microsoft-com:office:word" xmlns:w="http://schemas.openxmlformats.org/wordprocessingml/2006/main" xmlns:w14="http://schemas.microsoft.com/office/word/2010/wordml" xmlns:w15="http://schemas.microsoft.com/office/word/2012/wordml" xmlns:w16cex="http://schemas.microsoft.com/office/word/2018/wordml/cex" xmlns:w16cid="http://schemas.microsoft.com/office/word/2016/wordml/cid" xmlns:w16="http://schemas.microsoft.com/office/word/2018/wordml" xmlns:w16sdtdh="http://schemas.microsoft.com/office/word/2020/wordml/sdtdatahash" xmlns:w16se="http://schemas.microsoft.com/office/word/2015/wordml/symex" xmlns:wpg="http://schemas.microsoft.com/office/word/2010/wordprocessingGroup" xmlns:wpi="http://schemas.microsoft.com/office/word/2010/wordprocessingInk" xmlns:wne="http://schemas.microsoft.com/office/word/2006/wordml" xmlns:wps="http://schemas.microsoft.com/office/word/2010/wordprocessingShape" mc:Ignorable="w14 w15 w16se w16cid w16 w16cex w16sdtdh wp14">
+<w:numbering xmlns:wpc="http://schemas.microsoft.com/office/word/2010/wordprocessingCanvas" xmlns:cx="http://schemas.microsoft.com/office/drawing/2014/chartex" xmlns:cx1="http://schemas.microsoft.com/office/drawing/2015/9/8/chartex" xmlns:cx2="http://schemas.microsoft.com/office/drawing/2015/10/21/chartex" xmlns:cx3="http://schemas.microsoft.com/office/drawing/2016/5/9/chartex" xmlns:cx4="http://schemas.microsoft.com/office/drawing/2016/5/10/chartex" xmlns:cx5="http://schemas.microsoft.com/office/drawing/2016/5/11/chartex" xmlns:cx6="http://schemas.microsoft.com/office/drawing/2016/5/12/chartex" xmlns:cx7="http://schemas.microsoft.com/office/drawing/2016/5/13/chartex" xmlns:cx8="http://schemas.microsoft.com/office/drawing/2016/5/14/chartex" xmlns:mc="http://schemas.openxmlformats.org/markup-compatibility/2006" xmlns:aink="http://schemas.microsoft.com/office/drawing/2016/ink" xmlns:am3d="http://schemas.microsoft.com/office/drawing/2017/model3d" xmlns:o="urn:schemas-microsoft-com:office:office" xmlns:oel="http://schemas.microsoft.com/office/2019/extlst" xmlns:r="http://schemas.openxmlformats.org/officeDocument/2006/relationships" xmlns:m="http://schemas.openxmlformats.org/officeDocument/2006/math" xmlns:v="urn:schemas-microsoft-com:vml" xmlns:wp14="http://schemas.microsoft.com/office/word/2010/wordprocessingDrawing" xmlns:wp="http://schemas.openxmlformats.org/drawingml/2006/wordprocessingDrawing" xmlns:w10="urn:schemas-microsoft-com:office:word" xmlns:w="http://schemas.openxmlformats.org/wordprocessingml/2006/main" xmlns:w14="http://schemas.microsoft.com/office/word/2010/wordml" xmlns:w15="http://schemas.microsoft.com/office/word/2012/wordml" xmlns:w16cex="http://schemas.microsoft.com/office/word/2018/wordml/cex" xmlns:w16cid="http://schemas.microsoft.com/office/word/2016/wordml/cid" xmlns:w16="http://schemas.microsoft.com/office/word/2018/wordml" xmlns:w16du="http://schemas.microsoft.com/office/word/2023/wordml/word16du" xmlns:w16sdtdh="http://schemas.microsoft.com/office/word/2020/wordml/sdtdatahash" xmlns:w16se="http://schemas.microsoft.com/office/word/2015/wordml/symex" xmlns:wpg="http://schemas.microsoft.com/office/word/2010/wordprocessingGroup" xmlns:wpi="http://schemas.microsoft.com/office/word/2010/wordprocessingInk" xmlns:wne="http://schemas.microsoft.com/office/word/2006/wordml" xmlns:wps="http://schemas.microsoft.com/office/word/2010/wordprocessingShape" mc:Ignorable="w14 w15 w16se w16cid w16 w16cex w16sdtdh w16du wp14">
   <w:abstractNum w:abstractNumId="0" w15:restartNumberingAfterBreak="0">
     <w:nsid w:val="0359186D"/>
     <w:multiLevelType w:val="hybridMultilevel"/>
@@ -2617,7 +2749,7 @@
 </file>
 
 <file path=word/styles.xml><?xml version="1.0" encoding="utf-8"?>
-<w:styles xmlns:mc="http://schemas.openxmlformats.org/markup-compatibility/2006" xmlns:r="http://schemas.openxmlformats.org/officeDocument/2006/relationships" xmlns:w="http://schemas.openxmlformats.org/wordprocessingml/2006/main" xmlns:w14="http://schemas.microsoft.com/office/word/2010/wordml" xmlns:w15="http://schemas.microsoft.com/office/word/2012/wordml" xmlns:w16cex="http://schemas.microsoft.com/office/word/2018/wordml/cex" xmlns:w16cid="http://schemas.microsoft.com/office/word/2016/wordml/cid" xmlns:w16="http://schemas.microsoft.com/office/word/2018/wordml" xmlns:w16sdtdh="http://schemas.microsoft.com/office/word/2020/wordml/sdtdatahash" xmlns:w16se="http://schemas.microsoft.com/office/word/2015/wordml/symex" mc:Ignorable="w14 w15 w16se w16cid w16 w16cex w16sdtdh">
+<w:styles xmlns:mc="http://schemas.openxmlformats.org/markup-compatibility/2006" xmlns:r="http://schemas.openxmlformats.org/officeDocument/2006/relationships" xmlns:w="http://schemas.openxmlformats.org/wordprocessingml/2006/main" xmlns:w14="http://schemas.microsoft.com/office/word/2010/wordml" xmlns:w15="http://schemas.microsoft.com/office/word/2012/wordml" xmlns:w16cex="http://schemas.microsoft.com/office/word/2018/wordml/cex" xmlns:w16cid="http://schemas.microsoft.com/office/word/2016/wordml/cid" xmlns:w16="http://schemas.microsoft.com/office/word/2018/wordml" xmlns:w16du="http://schemas.microsoft.com/office/word/2023/wordml/word16du" xmlns:w16sdtdh="http://schemas.microsoft.com/office/word/2020/wordml/sdtdatahash" xmlns:w16se="http://schemas.microsoft.com/office/word/2015/wordml/symex" mc:Ignorable="w14 w15 w16se w16cid w16 w16cex w16sdtdh w16du">
   <w:docDefaults>
     <w:rPrDefault>
       <w:rPr>
@@ -3653,6 +3785,18 @@
       </w:numPr>
     </w:pPr>
   </w:style>
+  <w:style w:type="character" w:styleId="UnresolvedMention">
+    <w:name w:val="Unresolved Mention"/>
+    <w:basedOn w:val="DefaultParagraphFont"/>
+    <w:uiPriority w:val="99"/>
+    <w:semiHidden/>
+    <w:unhideWhenUsed/>
+    <w:rsid w:val="00CC25DB"/>
+    <w:rPr>
+      <w:color w:val="605E5C"/>
+      <w:shd w:val="clear" w:color="auto" w:fill="E1DFDD"/>
+    </w:rPr>
+  </w:style>
 </w:styles>
 </file>
 

</xml_diff>